<commit_message>
changes in Security Engineering (Java Security, Buffer Overflow)
</commit_message>
<xml_diff>
--- a/Security Engineering.docx
+++ b/Security Engineering.docx
@@ -66,7 +66,39 @@
     </w:p>
     <w:p>
       <w:r>
-        <w:t>Es gibt 2 Klassen von Guidelines: allgemeine (general) oder sprachabhängige (language specific)</w:t>
+        <w:t xml:space="preserve">Es gibt 2 Klassen von </w:t>
+      </w:r>
+      <w:proofErr w:type="spellStart"/>
+      <w:r>
+        <w:t>Guidelines</w:t>
+      </w:r>
+      <w:proofErr w:type="spellEnd"/>
+      <w:r>
+        <w:t>: allgemeine (</w:t>
+      </w:r>
+      <w:proofErr w:type="spellStart"/>
+      <w:r>
+        <w:t>general</w:t>
+      </w:r>
+      <w:proofErr w:type="spellEnd"/>
+      <w:r>
+        <w:t>) oder sprachabhängige (</w:t>
+      </w:r>
+      <w:proofErr w:type="spellStart"/>
+      <w:r>
+        <w:t>language</w:t>
+      </w:r>
+      <w:proofErr w:type="spellEnd"/>
+      <w:r>
+        <w:t xml:space="preserve"> </w:t>
+      </w:r>
+      <w:proofErr w:type="spellStart"/>
+      <w:r>
+        <w:t>specific</w:t>
+      </w:r>
+      <w:proofErr w:type="spellEnd"/>
+      <w:r>
+        <w:t>)</w:t>
       </w:r>
     </w:p>
     <w:p>
@@ -85,8 +117,9 @@
           <w:szCs w:val="24"/>
           <w:u w:val="single"/>
         </w:rPr>
-        <w:t>General Guidelines</w:t>
-      </w:r>
+        <w:t xml:space="preserve">General </w:t>
+      </w:r>
+      <w:proofErr w:type="spellStart"/>
       <w:r>
         <w:rPr>
           <w:b/>
@@ -94,6 +127,16 @@
           <w:szCs w:val="24"/>
           <w:u w:val="single"/>
         </w:rPr>
+        <w:t>Guidelines</w:t>
+      </w:r>
+      <w:proofErr w:type="spellEnd"/>
+      <w:r>
+        <w:rPr>
+          <w:b/>
+          <w:sz w:val="24"/>
+          <w:szCs w:val="24"/>
+          <w:u w:val="single"/>
+        </w:rPr>
         <w:t>:</w:t>
       </w:r>
     </w:p>
@@ -105,8 +148,37 @@
           <w:numId w:val="1"/>
         </w:numPr>
       </w:pPr>
-      <w:r>
-        <w:t>white lists sind besser als black lists zur Validierung der Benutzereingaben</w:t>
+      <w:proofErr w:type="spellStart"/>
+      <w:r>
+        <w:t>white</w:t>
+      </w:r>
+      <w:proofErr w:type="spellEnd"/>
+      <w:r>
+        <w:t xml:space="preserve"> </w:t>
+      </w:r>
+      <w:proofErr w:type="spellStart"/>
+      <w:r>
+        <w:t>lists</w:t>
+      </w:r>
+      <w:proofErr w:type="spellEnd"/>
+      <w:r>
+        <w:t xml:space="preserve"> sind besser als </w:t>
+      </w:r>
+      <w:proofErr w:type="spellStart"/>
+      <w:r>
+        <w:t>black</w:t>
+      </w:r>
+      <w:proofErr w:type="spellEnd"/>
+      <w:r>
+        <w:t xml:space="preserve"> </w:t>
+      </w:r>
+      <w:proofErr w:type="spellStart"/>
+      <w:r>
+        <w:t>lists</w:t>
+      </w:r>
+      <w:proofErr w:type="spellEnd"/>
+      <w:r>
+        <w:t xml:space="preserve"> zur Validierung der Benutzereingaben</w:t>
       </w:r>
     </w:p>
     <w:p>
@@ -118,8 +190,13 @@
         </w:numPr>
       </w:pPr>
       <w:r>
-        <w:t>KISS-Principle</w:t>
-      </w:r>
+        <w:t>KISS-</w:t>
+      </w:r>
+      <w:proofErr w:type="spellStart"/>
+      <w:r>
+        <w:t>Principle</w:t>
+      </w:r>
+      <w:proofErr w:type="spellEnd"/>
     </w:p>
     <w:p>
       <w:pPr>
@@ -154,7 +231,15 @@
         </w:numPr>
       </w:pPr>
       <w:r>
-        <w:t>keine Nutzung von unsicheren Funktionen (z.B. gets())</w:t>
+        <w:t xml:space="preserve">keine Nutzung von unsicheren Funktionen (z.B. </w:t>
+      </w:r>
+      <w:proofErr w:type="spellStart"/>
+      <w:r>
+        <w:t>gets</w:t>
+      </w:r>
+      <w:proofErr w:type="spellEnd"/>
+      <w:r>
+        <w:t>())</w:t>
       </w:r>
     </w:p>
     <w:p>
@@ -337,9 +422,19 @@
           <w:numId w:val="7"/>
         </w:numPr>
       </w:pPr>
-      <w:r>
-        <w:t>Architectural-level patterns</w:t>
-      </w:r>
+      <w:proofErr w:type="spellStart"/>
+      <w:r>
+        <w:t>Architectural-level</w:t>
+      </w:r>
+      <w:proofErr w:type="spellEnd"/>
+      <w:r>
+        <w:t xml:space="preserve"> </w:t>
+      </w:r>
+      <w:proofErr w:type="spellStart"/>
+      <w:r>
+        <w:t>patterns</w:t>
+      </w:r>
+      <w:proofErr w:type="spellEnd"/>
     </w:p>
     <w:p>
       <w:pPr>
@@ -350,8 +445,21 @@
         </w:numPr>
       </w:pPr>
       <w:r>
-        <w:t>Design-level patterns</w:t>
-      </w:r>
+        <w:t>Design-</w:t>
+      </w:r>
+      <w:proofErr w:type="spellStart"/>
+      <w:r>
+        <w:t>level</w:t>
+      </w:r>
+      <w:proofErr w:type="spellEnd"/>
+      <w:r>
+        <w:t xml:space="preserve"> </w:t>
+      </w:r>
+      <w:proofErr w:type="spellStart"/>
+      <w:r>
+        <w:t>patterns</w:t>
+      </w:r>
+      <w:proofErr w:type="spellEnd"/>
     </w:p>
     <w:p>
       <w:pPr>
@@ -361,9 +469,19 @@
           <w:numId w:val="7"/>
         </w:numPr>
       </w:pPr>
-      <w:r>
-        <w:t>Implementation-level patterns</w:t>
-      </w:r>
+      <w:proofErr w:type="spellStart"/>
+      <w:r>
+        <w:t>Implementation-level</w:t>
+      </w:r>
+      <w:proofErr w:type="spellEnd"/>
+      <w:r>
+        <w:t xml:space="preserve"> </w:t>
+      </w:r>
+      <w:proofErr w:type="spellStart"/>
+      <w:r>
+        <w:t>patterns</w:t>
+      </w:r>
+      <w:proofErr w:type="spellEnd"/>
     </w:p>
     <w:p>
       <w:pPr>
@@ -374,6 +492,7 @@
           <w:u w:val="single"/>
         </w:rPr>
       </w:pPr>
+      <w:proofErr w:type="spellStart"/>
       <w:r>
         <w:rPr>
           <w:b/>
@@ -381,7 +500,37 @@
           <w:szCs w:val="24"/>
           <w:u w:val="single"/>
         </w:rPr>
-        <w:t>Privilege Seperation:</w:t>
+        <w:t>Privilege</w:t>
+      </w:r>
+      <w:proofErr w:type="spellEnd"/>
+      <w:r>
+        <w:rPr>
+          <w:b/>
+          <w:sz w:val="24"/>
+          <w:szCs w:val="24"/>
+          <w:u w:val="single"/>
+        </w:rPr>
+        <w:t xml:space="preserve"> </w:t>
+      </w:r>
+      <w:proofErr w:type="spellStart"/>
+      <w:r>
+        <w:rPr>
+          <w:b/>
+          <w:sz w:val="24"/>
+          <w:szCs w:val="24"/>
+          <w:u w:val="single"/>
+        </w:rPr>
+        <w:t>Seperation</w:t>
+      </w:r>
+      <w:proofErr w:type="spellEnd"/>
+      <w:r>
+        <w:rPr>
+          <w:b/>
+          <w:sz w:val="24"/>
+          <w:szCs w:val="24"/>
+          <w:u w:val="single"/>
+        </w:rPr>
+        <w:t>:</w:t>
       </w:r>
     </w:p>
     <w:p>
@@ -510,9 +659,11 @@
           <w:numId w:val="9"/>
         </w:numPr>
       </w:pPr>
+      <w:proofErr w:type="spellStart"/>
       <w:r>
         <w:t>Requirements</w:t>
       </w:r>
+      <w:proofErr w:type="spellEnd"/>
     </w:p>
     <w:p>
       <w:pPr>
@@ -523,8 +674,13 @@
         </w:numPr>
       </w:pPr>
       <w:r>
-        <w:t>Spezifikation der Sicherheits- und Privatsphäreanforderungen</w:t>
-      </w:r>
+        <w:t xml:space="preserve">Spezifikation der Sicherheits- und </w:t>
+      </w:r>
+      <w:proofErr w:type="spellStart"/>
+      <w:r>
+        <w:t>Privatsphäreanforderungen</w:t>
+      </w:r>
+      <w:proofErr w:type="spellEnd"/>
     </w:p>
     <w:p>
       <w:pPr>
@@ -534,8 +690,13 @@
           <w:numId w:val="10"/>
         </w:numPr>
       </w:pPr>
-      <w:r>
-        <w:t>Defining Quality Gates: Qualitätskriterien, die über die Freigabe des nächsten Projektschritts entscheiden</w:t>
+      <w:proofErr w:type="spellStart"/>
+      <w:r>
+        <w:t>Defining</w:t>
+      </w:r>
+      <w:proofErr w:type="spellEnd"/>
+      <w:r>
+        <w:t xml:space="preserve"> Quality Gates: Qualitätskriterien, die über die Freigabe des nächsten Projektschritts entscheiden</w:t>
       </w:r>
     </w:p>
     <w:p>
@@ -547,7 +708,31 @@
         </w:numPr>
       </w:pPr>
       <w:r>
-        <w:t>Security and Privacy Risk Assessment: Identifizieren funktionale Aspekte, die eine genauere Überprüfung erfordern</w:t>
+        <w:t xml:space="preserve">Security </w:t>
+      </w:r>
+      <w:proofErr w:type="spellStart"/>
+      <w:r>
+        <w:t>and</w:t>
+      </w:r>
+      <w:proofErr w:type="spellEnd"/>
+      <w:r>
+        <w:t xml:space="preserve"> Privacy </w:t>
+      </w:r>
+      <w:proofErr w:type="spellStart"/>
+      <w:r>
+        <w:t>Risk</w:t>
+      </w:r>
+      <w:proofErr w:type="spellEnd"/>
+      <w:r>
+        <w:t xml:space="preserve"> </w:t>
+      </w:r>
+      <w:proofErr w:type="spellStart"/>
+      <w:r>
+        <w:t>Assessment</w:t>
+      </w:r>
+      <w:proofErr w:type="spellEnd"/>
+      <w:r>
+        <w:t>: Identifizieren funktionale Aspekte, die eine genauere Überprüfung erfordern</w:t>
       </w:r>
     </w:p>
     <w:p>
@@ -558,9 +743,11 @@
           <w:numId w:val="9"/>
         </w:numPr>
       </w:pPr>
+      <w:proofErr w:type="spellStart"/>
       <w:r>
         <w:t>Desing</w:t>
       </w:r>
+      <w:proofErr w:type="spellEnd"/>
     </w:p>
     <w:p>
       <w:pPr>
@@ -582,9 +769,11 @@
           <w:numId w:val="9"/>
         </w:numPr>
       </w:pPr>
+      <w:proofErr w:type="spellStart"/>
       <w:r>
         <w:t>Implementation</w:t>
       </w:r>
+      <w:proofErr w:type="spellEnd"/>
     </w:p>
     <w:p>
       <w:pPr>
@@ -606,9 +795,11 @@
           <w:numId w:val="9"/>
         </w:numPr>
       </w:pPr>
+      <w:proofErr w:type="spellStart"/>
       <w:r>
         <w:t>Verification</w:t>
       </w:r>
+      <w:proofErr w:type="spellEnd"/>
     </w:p>
     <w:p>
       <w:pPr>
@@ -619,7 +810,15 @@
         </w:numPr>
       </w:pPr>
       <w:r>
-        <w:t>Es wird getestet, ob die Software die spezifizierten Sicherheits- und Privatsphäreanforderungen erfüllt</w:t>
+        <w:t xml:space="preserve">Es wird getestet, ob die Software die spezifizierten Sicherheits- und </w:t>
+      </w:r>
+      <w:proofErr w:type="spellStart"/>
+      <w:r>
+        <w:t>Privatsphäreanforderungen</w:t>
+      </w:r>
+      <w:proofErr w:type="spellEnd"/>
+      <w:r>
+        <w:t xml:space="preserve"> erfüllt</w:t>
       </w:r>
     </w:p>
     <w:p>
@@ -660,11 +859,966 @@
     </w:p>
     <w:p/>
     <w:p>
-      <w:r>
-        <w:t>Buffer-Overflows noch in Bearbeitung</w:t>
+      <w:pPr>
+        <w:rPr>
+          <w:b/>
+          <w:sz w:val="32"/>
+          <w:szCs w:val="32"/>
+        </w:rPr>
+      </w:pPr>
+      <w:proofErr w:type="spellStart"/>
+      <w:r>
+        <w:rPr>
+          <w:b/>
+          <w:sz w:val="32"/>
+          <w:szCs w:val="32"/>
+        </w:rPr>
+        <w:t>Buffer</w:t>
+      </w:r>
+      <w:proofErr w:type="spellEnd"/>
+      <w:r>
+        <w:rPr>
+          <w:b/>
+          <w:sz w:val="32"/>
+          <w:szCs w:val="32"/>
+        </w:rPr>
+        <w:t xml:space="preserve"> Overflow</w:t>
+      </w:r>
+      <w:r>
+        <w:rPr>
+          <w:b/>
+          <w:sz w:val="32"/>
+          <w:szCs w:val="32"/>
+        </w:rPr>
+        <w:t>:</w:t>
+      </w:r>
+    </w:p>
+    <w:p>
+      <w:pPr>
+        <w:rPr>
+          <w:b/>
+          <w:sz w:val="24"/>
+          <w:szCs w:val="24"/>
+          <w:u w:val="single"/>
+        </w:rPr>
+      </w:pPr>
+      <w:r>
+        <w:rPr>
+          <w:b/>
+          <w:sz w:val="24"/>
+          <w:szCs w:val="24"/>
+          <w:u w:val="single"/>
+        </w:rPr>
+        <w:t>Segmente:</w:t>
+      </w:r>
+    </w:p>
+    <w:p>
+      <w:pPr>
+        <w:pStyle w:val="Listenabsatz"/>
+        <w:numPr>
+          <w:ilvl w:val="0"/>
+          <w:numId w:val="12"/>
+        </w:numPr>
+      </w:pPr>
+      <w:r>
+        <w:t>Text/Code-Segment (Programmcode)</w:t>
+      </w:r>
+    </w:p>
+    <w:p>
+      <w:pPr>
+        <w:pStyle w:val="Listenabsatz"/>
+        <w:numPr>
+          <w:ilvl w:val="0"/>
+          <w:numId w:val="12"/>
+        </w:numPr>
+      </w:pPr>
+      <w:r>
+        <w:t>Data-Segment (initialisierte globale und statische lokale Variablen)</w:t>
+      </w:r>
+    </w:p>
+    <w:p>
+      <w:pPr>
+        <w:pStyle w:val="Listenabsatz"/>
+        <w:numPr>
+          <w:ilvl w:val="0"/>
+          <w:numId w:val="12"/>
+        </w:numPr>
+      </w:pPr>
+      <w:r>
+        <w:t>BSS-Segment (globale nicht initialisierte Variablen)</w:t>
+      </w:r>
+    </w:p>
+    <w:p>
+      <w:pPr>
+        <w:pStyle w:val="Listenabsatz"/>
+        <w:numPr>
+          <w:ilvl w:val="0"/>
+          <w:numId w:val="12"/>
+        </w:numPr>
+        <w:rPr>
+          <w:lang w:val="en-US"/>
+        </w:rPr>
+      </w:pPr>
+      <w:r>
+        <w:rPr>
+          <w:lang w:val="en-US"/>
+        </w:rPr>
+        <w:t>Heap-Segment (</w:t>
+      </w:r>
+      <w:proofErr w:type="spellStart"/>
+      <w:r>
+        <w:rPr>
+          <w:lang w:val="en-US"/>
+        </w:rPr>
+        <w:t>malloc</w:t>
+      </w:r>
+      <w:proofErr w:type="spellEnd"/>
+      <w:r>
+        <w:rPr>
+          <w:lang w:val="en-US"/>
+        </w:rPr>
+        <w:t>/new und free/delete)</w:t>
+      </w:r>
+    </w:p>
+    <w:p>
+      <w:pPr>
+        <w:pStyle w:val="Listenabsatz"/>
+        <w:numPr>
+          <w:ilvl w:val="0"/>
+          <w:numId w:val="12"/>
+        </w:numPr>
+      </w:pPr>
+      <w:proofErr w:type="spellStart"/>
+      <w:r>
+        <w:t>Stack</w:t>
+      </w:r>
+      <w:proofErr w:type="spellEnd"/>
+      <w:r>
+        <w:t>-Segment (lokale nicht statische Variablen, Argumente und Rücksprungadressen)</w:t>
+      </w:r>
+    </w:p>
+    <w:p>
+      <w:pPr>
+        <w:pStyle w:val="Listenabsatz"/>
+        <w:ind w:left="1440"/>
+      </w:pPr>
+    </w:p>
+    <w:p>
+      <w:r>
+        <w:t>Schritte eines Funktionsaufrufs:</w:t>
+      </w:r>
+    </w:p>
+    <w:p>
+      <w:pPr>
+        <w:pStyle w:val="Listenabsatz"/>
+        <w:numPr>
+          <w:ilvl w:val="0"/>
+          <w:numId w:val="13"/>
+        </w:numPr>
+      </w:pPr>
+      <w:r>
+        <w:t xml:space="preserve">Prolog (speichern des aktuellen </w:t>
+      </w:r>
+      <w:proofErr w:type="spellStart"/>
+      <w:r>
+        <w:t>Stacks</w:t>
+      </w:r>
+      <w:proofErr w:type="spellEnd"/>
+      <w:r>
+        <w:t xml:space="preserve"> vor Funktionsaufruf und Speicherallokation)</w:t>
+      </w:r>
+    </w:p>
+    <w:p>
+      <w:pPr>
+        <w:pStyle w:val="Listenabsatz"/>
+        <w:numPr>
+          <w:ilvl w:val="0"/>
+          <w:numId w:val="13"/>
+        </w:numPr>
+      </w:pPr>
+      <w:r>
+        <w:t>Operationen (alle Operationen außer dem Funktionsaufruf zwischen Prolog und Epilog)</w:t>
+      </w:r>
+    </w:p>
+    <w:p>
+      <w:pPr>
+        <w:pStyle w:val="Listenabsatz"/>
+        <w:numPr>
+          <w:ilvl w:val="0"/>
+          <w:numId w:val="13"/>
+        </w:numPr>
+      </w:pPr>
+      <w:r>
+        <w:t>Funktionsaufruf (der eigentliche Funktionsaufruf)</w:t>
+      </w:r>
+    </w:p>
+    <w:p>
+      <w:pPr>
+        <w:pStyle w:val="Listenabsatz"/>
+        <w:numPr>
+          <w:ilvl w:val="0"/>
+          <w:numId w:val="13"/>
+        </w:numPr>
+      </w:pPr>
+      <w:r>
+        <w:lastRenderedPageBreak/>
+        <w:t xml:space="preserve">Epilog (bevor zu der aufrufenden Funktion zurückgekehrt wird, wird der alte </w:t>
+      </w:r>
+      <w:proofErr w:type="spellStart"/>
+      <w:r>
+        <w:t>Stack</w:t>
+      </w:r>
+      <w:proofErr w:type="spellEnd"/>
+      <w:r>
+        <w:t xml:space="preserve"> wiederhergestellt)</w:t>
       </w:r>
     </w:p>
     <w:p/>
+    <w:p>
+      <w:r>
+        <w:rPr>
+          <w:b/>
+          <w:sz w:val="24"/>
+          <w:szCs w:val="24"/>
+          <w:u w:val="single"/>
+        </w:rPr>
+        <w:t>typischer Prolog:</w:t>
+      </w:r>
+      <w:r>
+        <w:tab/>
+      </w:r>
+      <w:r>
+        <w:tab/>
+      </w:r>
+      <w:r>
+        <w:tab/>
+      </w:r>
+      <w:r>
+        <w:tab/>
+      </w:r>
+      <w:r>
+        <w:tab/>
+      </w:r>
+      <w:r>
+        <w:tab/>
+      </w:r>
+      <w:r>
+        <w:tab/>
+      </w:r>
+      <w:r>
+        <w:tab/>
+      </w:r>
+      <w:r>
+        <w:tab/>
+      </w:r>
+      <w:r>
+        <w:tab/>
+      </w:r>
+      <w:r>
+        <w:tab/>
+        <w:t>push %</w:t>
+      </w:r>
+      <w:proofErr w:type="spellStart"/>
+      <w:r>
+        <w:t>ebp</w:t>
+      </w:r>
+      <w:proofErr w:type="spellEnd"/>
+      <w:r>
+        <w:tab/>
+      </w:r>
+      <w:r>
+        <w:tab/>
+      </w:r>
+      <w:r>
+        <w:tab/>
+      </w:r>
+      <w:r>
+        <w:tab/>
+      </w:r>
+      <w:r>
+        <w:tab/>
+      </w:r>
+      <w:r>
+        <w:tab/>
+      </w:r>
+      <w:r>
+        <w:tab/>
+      </w:r>
+      <w:r>
+        <w:tab/>
+      </w:r>
+      <w:r>
+        <w:tab/>
+      </w:r>
+      <w:r>
+        <w:tab/>
+      </w:r>
+      <w:r>
+        <w:tab/>
+      </w:r>
+      <w:proofErr w:type="spellStart"/>
+      <w:r>
+        <w:t>mov</w:t>
+      </w:r>
+      <w:proofErr w:type="spellEnd"/>
+      <w:r>
+        <w:t xml:space="preserve"> %</w:t>
+      </w:r>
+      <w:proofErr w:type="spellStart"/>
+      <w:r>
+        <w:t>esp</w:t>
+      </w:r>
+      <w:proofErr w:type="spellEnd"/>
+      <w:r>
+        <w:t>, %</w:t>
+      </w:r>
+      <w:proofErr w:type="spellStart"/>
+      <w:r>
+        <w:t>ebp</w:t>
+      </w:r>
+      <w:proofErr w:type="spellEnd"/>
+      <w:r>
+        <w:tab/>
+      </w:r>
+      <w:r>
+        <w:tab/>
+      </w:r>
+      <w:r>
+        <w:tab/>
+      </w:r>
+      <w:r>
+        <w:tab/>
+      </w:r>
+      <w:r>
+        <w:tab/>
+      </w:r>
+      <w:r>
+        <w:tab/>
+      </w:r>
+      <w:r>
+        <w:tab/>
+      </w:r>
+      <w:r>
+        <w:tab/>
+      </w:r>
+      <w:r>
+        <w:tab/>
+      </w:r>
+      <w:r>
+        <w:tab/>
+      </w:r>
+      <w:proofErr w:type="spellStart"/>
+      <w:r>
+        <w:t>sub</w:t>
+      </w:r>
+      <w:proofErr w:type="spellEnd"/>
+      <w:r>
+        <w:t xml:space="preserve"> $(durch 4 teilbare Zahl), %</w:t>
+      </w:r>
+      <w:proofErr w:type="spellStart"/>
+      <w:r>
+        <w:t>esp</w:t>
+      </w:r>
+      <w:proofErr w:type="spellEnd"/>
+    </w:p>
+    <w:p>
+      <w:pPr>
+        <w:pStyle w:val="Listenabsatz"/>
+        <w:numPr>
+          <w:ilvl w:val="0"/>
+          <w:numId w:val="14"/>
+        </w:numPr>
+        <w:rPr>
+          <w:lang w:val="en-US"/>
+        </w:rPr>
+      </w:pPr>
+      <w:proofErr w:type="spellStart"/>
+      <w:r>
+        <w:rPr>
+          <w:lang w:val="en-US"/>
+        </w:rPr>
+        <w:t>legt</w:t>
+      </w:r>
+      <w:proofErr w:type="spellEnd"/>
+      <w:r>
+        <w:rPr>
+          <w:lang w:val="en-US"/>
+        </w:rPr>
+        <w:t xml:space="preserve"> Stack-Frame-Pointer auf Stack</w:t>
+      </w:r>
+    </w:p>
+    <w:p>
+      <w:pPr>
+        <w:pStyle w:val="Listenabsatz"/>
+        <w:numPr>
+          <w:ilvl w:val="0"/>
+          <w:numId w:val="14"/>
+        </w:numPr>
+        <w:rPr>
+          <w:lang w:val="en-US"/>
+        </w:rPr>
+      </w:pPr>
+      <w:proofErr w:type="spellStart"/>
+      <w:r>
+        <w:rPr>
+          <w:lang w:val="en-US"/>
+        </w:rPr>
+        <w:t>allokiert</w:t>
+      </w:r>
+      <w:proofErr w:type="spellEnd"/>
+      <w:r>
+        <w:rPr>
+          <w:lang w:val="en-US"/>
+        </w:rPr>
+        <w:t xml:space="preserve"> </w:t>
+      </w:r>
+      <w:proofErr w:type="spellStart"/>
+      <w:r>
+        <w:rPr>
+          <w:lang w:val="en-US"/>
+        </w:rPr>
+        <w:t>Speicher</w:t>
+      </w:r>
+      <w:proofErr w:type="spellEnd"/>
+      <w:r>
+        <w:rPr>
+          <w:lang w:val="en-US"/>
+        </w:rPr>
+        <w:t xml:space="preserve"> </w:t>
+      </w:r>
+      <w:proofErr w:type="spellStart"/>
+      <w:r>
+        <w:rPr>
+          <w:lang w:val="en-US"/>
+        </w:rPr>
+        <w:t>für</w:t>
+      </w:r>
+      <w:proofErr w:type="spellEnd"/>
+      <w:r>
+        <w:rPr>
+          <w:lang w:val="en-US"/>
+        </w:rPr>
+        <w:t xml:space="preserve"> </w:t>
+      </w:r>
+      <w:proofErr w:type="spellStart"/>
+      <w:r>
+        <w:rPr>
+          <w:lang w:val="en-US"/>
+        </w:rPr>
+        <w:t>Variablen</w:t>
+      </w:r>
+      <w:proofErr w:type="spellEnd"/>
+    </w:p>
+    <w:p>
+      <w:r>
+        <w:t xml:space="preserve">(genaueres zu </w:t>
+      </w:r>
+      <w:proofErr w:type="spellStart"/>
+      <w:r>
+        <w:t>Buffer</w:t>
+      </w:r>
+      <w:proofErr w:type="spellEnd"/>
+      <w:r>
+        <w:t xml:space="preserve"> Overflows kommt noch)</w:t>
+      </w:r>
+    </w:p>
+    <w:p/>
+    <w:p>
+      <w:pPr>
+        <w:rPr>
+          <w:b/>
+          <w:sz w:val="32"/>
+          <w:szCs w:val="32"/>
+        </w:rPr>
+      </w:pPr>
+      <w:r>
+        <w:rPr>
+          <w:b/>
+          <w:sz w:val="32"/>
+          <w:szCs w:val="32"/>
+        </w:rPr>
+        <w:t>Java Security:</w:t>
+      </w:r>
+    </w:p>
+    <w:p>
+      <w:pPr>
+        <w:rPr>
+          <w:b/>
+          <w:sz w:val="24"/>
+          <w:szCs w:val="24"/>
+          <w:u w:val="single"/>
+        </w:rPr>
+      </w:pPr>
+      <w:proofErr w:type="spellStart"/>
+      <w:r>
+        <w:rPr>
+          <w:b/>
+          <w:sz w:val="24"/>
+          <w:szCs w:val="24"/>
+          <w:u w:val="single"/>
+        </w:rPr>
+        <w:t>Sandbox</w:t>
+      </w:r>
+      <w:proofErr w:type="spellEnd"/>
+      <w:r>
+        <w:rPr>
+          <w:b/>
+          <w:sz w:val="24"/>
+          <w:szCs w:val="24"/>
+          <w:u w:val="single"/>
+        </w:rPr>
+        <w:t xml:space="preserve"> Model:</w:t>
+      </w:r>
+    </w:p>
+    <w:p>
+      <w:r>
+        <w:rPr>
+          <w:noProof/>
+          <w:lang w:eastAsia="de-DE"/>
+        </w:rPr>
+        <w:drawing>
+          <wp:inline distT="0" distB="0" distL="0" distR="0">
+            <wp:extent cx="3304180" cy="2229690"/>
+            <wp:effectExtent l="19050" t="0" r="0" b="0"/>
+            <wp:docPr id="2" name="Bild 1"/>
+            <wp:cNvGraphicFramePr>
+              <a:graphicFrameLocks xmlns:a="http://schemas.openxmlformats.org/drawingml/2006/main" noChangeAspect="1"/>
+            </wp:cNvGraphicFramePr>
+            <a:graphic xmlns:a="http://schemas.openxmlformats.org/drawingml/2006/main">
+              <a:graphicData uri="http://schemas.openxmlformats.org/drawingml/2006/picture">
+                <pic:pic xmlns:pic="http://schemas.openxmlformats.org/drawingml/2006/picture">
+                  <pic:nvPicPr>
+                    <pic:cNvPr id="0" name="Picture 1"/>
+                    <pic:cNvPicPr>
+                      <a:picLocks noChangeAspect="1" noChangeArrowheads="1"/>
+                    </pic:cNvPicPr>
+                  </pic:nvPicPr>
+                  <pic:blipFill>
+                    <a:blip r:embed="rId6" cstate="print"/>
+                    <a:srcRect/>
+                    <a:stretch>
+                      <a:fillRect/>
+                    </a:stretch>
+                  </pic:blipFill>
+                  <pic:spPr bwMode="auto">
+                    <a:xfrm>
+                      <a:off x="0" y="0"/>
+                      <a:ext cx="3304410" cy="2229845"/>
+                    </a:xfrm>
+                    <a:prstGeom prst="rect">
+                      <a:avLst/>
+                    </a:prstGeom>
+                    <a:noFill/>
+                    <a:ln w="9525">
+                      <a:noFill/>
+                      <a:miter lim="800000"/>
+                      <a:headEnd/>
+                      <a:tailEnd/>
+                    </a:ln>
+                  </pic:spPr>
+                </pic:pic>
+              </a:graphicData>
+            </a:graphic>
+          </wp:inline>
+        </w:drawing>
+      </w:r>
+    </w:p>
+    <w:p>
+      <w:pPr>
+        <w:pStyle w:val="Listenabsatz"/>
+        <w:numPr>
+          <w:ilvl w:val="0"/>
+          <w:numId w:val="15"/>
+        </w:numPr>
+      </w:pPr>
+      <w:r>
+        <w:t>Ziel: Ausführung von nicht vertrauenswürdigem Code (über Netzwerk gedownloadet) soll verhindert werden</w:t>
+      </w:r>
+    </w:p>
+    <w:p>
+      <w:pPr>
+        <w:pStyle w:val="Listenabsatz"/>
+        <w:numPr>
+          <w:ilvl w:val="0"/>
+          <w:numId w:val="15"/>
+        </w:numPr>
+      </w:pPr>
+      <w:r>
+        <w:t>lokaler Code ist vertrauenswürdig und kann vollen Zugriff auf wichtige Ressourcen bekommen</w:t>
+      </w:r>
+    </w:p>
+    <w:p>
+      <w:pPr>
+        <w:pStyle w:val="Listenabsatz"/>
+        <w:numPr>
+          <w:ilvl w:val="0"/>
+          <w:numId w:val="15"/>
+        </w:numPr>
+      </w:pPr>
+      <w:r>
+        <w:t>gedownloadeter Code ist nicht vertrauenswürdig und kann keine Aktionen außerhalb seines begrenzten Bereichs ausführen</w:t>
+      </w:r>
+    </w:p>
+    <w:p/>
+    <w:p/>
+    <w:p/>
+    <w:p/>
+    <w:p/>
+    <w:p>
+      <w:pPr>
+        <w:rPr>
+          <w:b/>
+          <w:sz w:val="24"/>
+          <w:szCs w:val="24"/>
+          <w:u w:val="single"/>
+        </w:rPr>
+      </w:pPr>
+      <w:proofErr w:type="spellStart"/>
+      <w:r>
+        <w:rPr>
+          <w:b/>
+          <w:sz w:val="24"/>
+          <w:szCs w:val="24"/>
+          <w:u w:val="single"/>
+        </w:rPr>
+        <w:lastRenderedPageBreak/>
+        <w:t>Trusted</w:t>
+      </w:r>
+      <w:proofErr w:type="spellEnd"/>
+      <w:r>
+        <w:rPr>
+          <w:b/>
+          <w:sz w:val="24"/>
+          <w:szCs w:val="24"/>
+          <w:u w:val="single"/>
+        </w:rPr>
+        <w:t xml:space="preserve"> Applets:</w:t>
+      </w:r>
+    </w:p>
+    <w:p>
+      <w:r>
+        <w:rPr>
+          <w:noProof/>
+          <w:lang w:eastAsia="de-DE"/>
+        </w:rPr>
+        <w:drawing>
+          <wp:inline distT="0" distB="0" distL="0" distR="0">
+            <wp:extent cx="3010753" cy="2166078"/>
+            <wp:effectExtent l="19050" t="0" r="0" b="0"/>
+            <wp:docPr id="3" name="Bild 2"/>
+            <wp:cNvGraphicFramePr>
+              <a:graphicFrameLocks xmlns:a="http://schemas.openxmlformats.org/drawingml/2006/main" noChangeAspect="1"/>
+            </wp:cNvGraphicFramePr>
+            <a:graphic xmlns:a="http://schemas.openxmlformats.org/drawingml/2006/main">
+              <a:graphicData uri="http://schemas.openxmlformats.org/drawingml/2006/picture">
+                <pic:pic xmlns:pic="http://schemas.openxmlformats.org/drawingml/2006/picture">
+                  <pic:nvPicPr>
+                    <pic:cNvPr id="0" name="Picture 2"/>
+                    <pic:cNvPicPr>
+                      <a:picLocks noChangeAspect="1" noChangeArrowheads="1"/>
+                    </pic:cNvPicPr>
+                  </pic:nvPicPr>
+                  <pic:blipFill>
+                    <a:blip r:embed="rId7" cstate="print"/>
+                    <a:srcRect/>
+                    <a:stretch>
+                      <a:fillRect/>
+                    </a:stretch>
+                  </pic:blipFill>
+                  <pic:spPr bwMode="auto">
+                    <a:xfrm>
+                      <a:off x="0" y="0"/>
+                      <a:ext cx="3010686" cy="2166030"/>
+                    </a:xfrm>
+                    <a:prstGeom prst="rect">
+                      <a:avLst/>
+                    </a:prstGeom>
+                    <a:noFill/>
+                    <a:ln w="9525">
+                      <a:noFill/>
+                      <a:miter lim="800000"/>
+                      <a:headEnd/>
+                      <a:tailEnd/>
+                    </a:ln>
+                  </pic:spPr>
+                </pic:pic>
+              </a:graphicData>
+            </a:graphic>
+          </wp:inline>
+        </w:drawing>
+      </w:r>
+    </w:p>
+    <w:p>
+      <w:pPr>
+        <w:pStyle w:val="Listenabsatz"/>
+        <w:numPr>
+          <w:ilvl w:val="0"/>
+          <w:numId w:val="16"/>
+        </w:numPr>
+      </w:pPr>
+      <w:r>
+        <w:t xml:space="preserve">Es gibt die Möglichkeit signierte Applets außerhalb der </w:t>
+      </w:r>
+      <w:proofErr w:type="spellStart"/>
+      <w:r>
+        <w:t>Sandbox</w:t>
+      </w:r>
+      <w:proofErr w:type="spellEnd"/>
+      <w:r>
+        <w:t xml:space="preserve"> zu starten</w:t>
+      </w:r>
+    </w:p>
+    <w:p>
+      <w:pPr>
+        <w:pStyle w:val="Listenabsatz"/>
+        <w:numPr>
+          <w:ilvl w:val="0"/>
+          <w:numId w:val="16"/>
+        </w:numPr>
+      </w:pPr>
+      <w:r>
+        <w:t>3 Teile (sequentiell ausgeführt):</w:t>
+      </w:r>
+    </w:p>
+    <w:p>
+      <w:pPr>
+        <w:pStyle w:val="Listenabsatz"/>
+      </w:pPr>
+      <w:r>
+        <w:t xml:space="preserve">-  </w:t>
+      </w:r>
+      <w:proofErr w:type="spellStart"/>
+      <w:r>
+        <w:t>Verifier</w:t>
+      </w:r>
+      <w:proofErr w:type="spellEnd"/>
+      <w:r>
+        <w:t>: Typ-Sicherheit</w:t>
+      </w:r>
+    </w:p>
+    <w:p>
+      <w:pPr>
+        <w:pStyle w:val="Listenabsatz"/>
+      </w:pPr>
+      <w:r>
+        <w:t xml:space="preserve">-  Class </w:t>
+      </w:r>
+      <w:proofErr w:type="spellStart"/>
+      <w:r>
+        <w:t>Loader</w:t>
+      </w:r>
+      <w:proofErr w:type="spellEnd"/>
+      <w:r>
+        <w:t xml:space="preserve">: lädt und "entlädt" dynamisch Klassen der "Java </w:t>
+      </w:r>
+      <w:proofErr w:type="spellStart"/>
+      <w:r>
+        <w:t>Runtime</w:t>
+      </w:r>
+      <w:proofErr w:type="spellEnd"/>
+      <w:r>
+        <w:t xml:space="preserve"> Environment"</w:t>
+      </w:r>
+    </w:p>
+    <w:p>
+      <w:pPr>
+        <w:pStyle w:val="Listenabsatz"/>
+      </w:pPr>
+      <w:r>
+        <w:t xml:space="preserve">-  Security Manager: </w:t>
+      </w:r>
+      <w:r>
+        <w:t>bietet Schutz vor potentiell gefährlichen Funktionalitäten</w:t>
+      </w:r>
+    </w:p>
+    <w:p>
+      <w:pPr>
+        <w:pStyle w:val="Listenabsatz"/>
+      </w:pPr>
+    </w:p>
+    <w:p>
+      <w:pPr>
+        <w:rPr>
+          <w:b/>
+          <w:sz w:val="24"/>
+          <w:szCs w:val="24"/>
+          <w:u w:val="single"/>
+        </w:rPr>
+      </w:pPr>
+      <w:proofErr w:type="spellStart"/>
+      <w:r>
+        <w:rPr>
+          <w:b/>
+          <w:sz w:val="24"/>
+          <w:szCs w:val="24"/>
+          <w:u w:val="single"/>
+        </w:rPr>
+        <w:t>fine-grained</w:t>
+      </w:r>
+      <w:proofErr w:type="spellEnd"/>
+      <w:r>
+        <w:rPr>
+          <w:b/>
+          <w:sz w:val="24"/>
+          <w:szCs w:val="24"/>
+          <w:u w:val="single"/>
+        </w:rPr>
+        <w:t xml:space="preserve"> </w:t>
+      </w:r>
+      <w:proofErr w:type="spellStart"/>
+      <w:r>
+        <w:rPr>
+          <w:b/>
+          <w:sz w:val="24"/>
+          <w:szCs w:val="24"/>
+          <w:u w:val="single"/>
+        </w:rPr>
+        <w:t>security</w:t>
+      </w:r>
+      <w:proofErr w:type="spellEnd"/>
+      <w:r>
+        <w:rPr>
+          <w:b/>
+          <w:sz w:val="24"/>
+          <w:szCs w:val="24"/>
+          <w:u w:val="single"/>
+        </w:rPr>
+        <w:t>:</w:t>
+      </w:r>
+    </w:p>
+    <w:p>
+      <w:r>
+        <w:rPr>
+          <w:noProof/>
+          <w:lang w:eastAsia="de-DE"/>
+        </w:rPr>
+        <w:drawing>
+          <wp:inline distT="0" distB="0" distL="0" distR="0">
+            <wp:extent cx="2799213" cy="2251257"/>
+            <wp:effectExtent l="19050" t="0" r="1137" b="0"/>
+            <wp:docPr id="4" name="Bild 3"/>
+            <wp:cNvGraphicFramePr>
+              <a:graphicFrameLocks xmlns:a="http://schemas.openxmlformats.org/drawingml/2006/main" noChangeAspect="1"/>
+            </wp:cNvGraphicFramePr>
+            <a:graphic xmlns:a="http://schemas.openxmlformats.org/drawingml/2006/main">
+              <a:graphicData uri="http://schemas.openxmlformats.org/drawingml/2006/picture">
+                <pic:pic xmlns:pic="http://schemas.openxmlformats.org/drawingml/2006/picture">
+                  <pic:nvPicPr>
+                    <pic:cNvPr id="0" name="Picture 3"/>
+                    <pic:cNvPicPr>
+                      <a:picLocks noChangeAspect="1" noChangeArrowheads="1"/>
+                    </pic:cNvPicPr>
+                  </pic:nvPicPr>
+                  <pic:blipFill>
+                    <a:blip r:embed="rId8" cstate="print"/>
+                    <a:srcRect/>
+                    <a:stretch>
+                      <a:fillRect/>
+                    </a:stretch>
+                  </pic:blipFill>
+                  <pic:spPr bwMode="auto">
+                    <a:xfrm>
+                      <a:off x="0" y="0"/>
+                      <a:ext cx="2799268" cy="2251301"/>
+                    </a:xfrm>
+                    <a:prstGeom prst="rect">
+                      <a:avLst/>
+                    </a:prstGeom>
+                    <a:noFill/>
+                    <a:ln w="9525">
+                      <a:noFill/>
+                      <a:miter lim="800000"/>
+                      <a:headEnd/>
+                      <a:tailEnd/>
+                    </a:ln>
+                  </pic:spPr>
+                </pic:pic>
+              </a:graphicData>
+            </a:graphic>
+          </wp:inline>
+        </w:drawing>
+      </w:r>
+    </w:p>
+    <w:p>
+      <w:pPr>
+        <w:pStyle w:val="Listenabsatz"/>
+        <w:numPr>
+          <w:ilvl w:val="0"/>
+          <w:numId w:val="17"/>
+        </w:numPr>
+      </w:pPr>
+      <w:r>
+        <w:t xml:space="preserve">Security </w:t>
+      </w:r>
+      <w:proofErr w:type="spellStart"/>
+      <w:r>
+        <w:t>Policies</w:t>
+      </w:r>
+      <w:proofErr w:type="spellEnd"/>
+      <w:r>
+        <w:t xml:space="preserve"> für lokalen und "remote" Code</w:t>
+      </w:r>
+    </w:p>
+    <w:p>
+      <w:pPr>
+        <w:pStyle w:val="Listenabsatz"/>
+      </w:pPr>
+      <w:r>
+        <w:t>-  definiert Genehmigungen</w:t>
+      </w:r>
+    </w:p>
+    <w:p>
+      <w:pPr>
+        <w:pStyle w:val="Listenabsatz"/>
+      </w:pPr>
+      <w:r>
+        <w:t>-  Konfiguration durch Benutzer oder Systemadministrator</w:t>
+      </w:r>
+    </w:p>
+    <w:p>
+      <w:pPr>
+        <w:pStyle w:val="Listenabsatz"/>
+      </w:pPr>
+      <w:r>
+        <w:t>-  spezifiziert genehmigten Zugriff auf bestimmte Ressourcen</w:t>
+      </w:r>
+    </w:p>
+    <w:p>
+      <w:pPr>
+        <w:pStyle w:val="Listenabsatz"/>
+        <w:numPr>
+          <w:ilvl w:val="0"/>
+          <w:numId w:val="17"/>
+        </w:numPr>
+      </w:pPr>
+      <w:r>
+        <w:t>Laufzeitsystem gliedert Code in Domänen</w:t>
+      </w:r>
+    </w:p>
+    <w:p>
+      <w:pPr>
+        <w:pStyle w:val="Listenabsatz"/>
+      </w:pPr>
+      <w:r>
+        <w:t>-  Menge von Klassen, welche die gleiche Menge von Genehmigungen zugeteilt bekommt</w:t>
+      </w:r>
+    </w:p>
+    <w:p>
+      <w:pPr>
+        <w:pStyle w:val="Listenabsatz"/>
+      </w:pPr>
+      <w:r>
+        <w:t xml:space="preserve">-  kann so konfiguriert werden, dass das Applet wie in einer </w:t>
+      </w:r>
+      <w:proofErr w:type="spellStart"/>
+      <w:r>
+        <w:t>Sandbox</w:t>
+      </w:r>
+      <w:proofErr w:type="spellEnd"/>
+      <w:r>
+        <w:t xml:space="preserve"> ausgeführt wird</w:t>
+      </w:r>
+    </w:p>
     <w:p/>
     <w:p/>
     <w:p/>
@@ -681,6 +1835,119 @@
 <file path=word/numbering.xml><?xml version="1.0" encoding="utf-8"?>
 <w:numbering xmlns:ve="http://schemas.openxmlformats.org/markup-compatibility/2006" xmlns:o="urn:schemas-microsoft-com:office:office" xmlns:r="http://schemas.openxmlformats.org/officeDocument/2006/relationships" xmlns:m="http://schemas.openxmlformats.org/officeDocument/2006/math" xmlns:v="urn:schemas-microsoft-com:vml" xmlns:wp="http://schemas.openxmlformats.org/drawingml/2006/wordprocessingDrawing" xmlns:w10="urn:schemas-microsoft-com:office:word" xmlns:w="http://schemas.openxmlformats.org/wordprocessingml/2006/main" xmlns:wne="http://schemas.microsoft.com/office/word/2006/wordml">
   <w:abstractNum w:abstractNumId="0">
+    <w:nsid w:val="0A2E2B6B"/>
+    <w:multiLevelType w:val="hybridMultilevel"/>
+    <w:tmpl w:val="F3C46736"/>
+    <w:lvl w:ilvl="0" w:tplc="04070001">
+      <w:start w:val="1"/>
+      <w:numFmt w:val="bullet"/>
+      <w:lvlText w:val=""/>
+      <w:lvlJc w:val="left"/>
+      <w:pPr>
+        <w:ind w:left="720" w:hanging="360"/>
+      </w:pPr>
+      <w:rPr>
+        <w:rFonts w:ascii="Symbol" w:hAnsi="Symbol" w:hint="default"/>
+      </w:rPr>
+    </w:lvl>
+    <w:lvl w:ilvl="1" w:tplc="04070003" w:tentative="1">
+      <w:start w:val="1"/>
+      <w:numFmt w:val="bullet"/>
+      <w:lvlText w:val="o"/>
+      <w:lvlJc w:val="left"/>
+      <w:pPr>
+        <w:ind w:left="1440" w:hanging="360"/>
+      </w:pPr>
+      <w:rPr>
+        <w:rFonts w:ascii="Courier New" w:hAnsi="Courier New" w:cs="Courier New" w:hint="default"/>
+      </w:rPr>
+    </w:lvl>
+    <w:lvl w:ilvl="2" w:tplc="04070005" w:tentative="1">
+      <w:start w:val="1"/>
+      <w:numFmt w:val="bullet"/>
+      <w:lvlText w:val=""/>
+      <w:lvlJc w:val="left"/>
+      <w:pPr>
+        <w:ind w:left="2160" w:hanging="360"/>
+      </w:pPr>
+      <w:rPr>
+        <w:rFonts w:ascii="Wingdings" w:hAnsi="Wingdings" w:hint="default"/>
+      </w:rPr>
+    </w:lvl>
+    <w:lvl w:ilvl="3" w:tplc="04070001" w:tentative="1">
+      <w:start w:val="1"/>
+      <w:numFmt w:val="bullet"/>
+      <w:lvlText w:val=""/>
+      <w:lvlJc w:val="left"/>
+      <w:pPr>
+        <w:ind w:left="2880" w:hanging="360"/>
+      </w:pPr>
+      <w:rPr>
+        <w:rFonts w:ascii="Symbol" w:hAnsi="Symbol" w:hint="default"/>
+      </w:rPr>
+    </w:lvl>
+    <w:lvl w:ilvl="4" w:tplc="04070003" w:tentative="1">
+      <w:start w:val="1"/>
+      <w:numFmt w:val="bullet"/>
+      <w:lvlText w:val="o"/>
+      <w:lvlJc w:val="left"/>
+      <w:pPr>
+        <w:ind w:left="3600" w:hanging="360"/>
+      </w:pPr>
+      <w:rPr>
+        <w:rFonts w:ascii="Courier New" w:hAnsi="Courier New" w:cs="Courier New" w:hint="default"/>
+      </w:rPr>
+    </w:lvl>
+    <w:lvl w:ilvl="5" w:tplc="04070005" w:tentative="1">
+      <w:start w:val="1"/>
+      <w:numFmt w:val="bullet"/>
+      <w:lvlText w:val=""/>
+      <w:lvlJc w:val="left"/>
+      <w:pPr>
+        <w:ind w:left="4320" w:hanging="360"/>
+      </w:pPr>
+      <w:rPr>
+        <w:rFonts w:ascii="Wingdings" w:hAnsi="Wingdings" w:hint="default"/>
+      </w:rPr>
+    </w:lvl>
+    <w:lvl w:ilvl="6" w:tplc="04070001" w:tentative="1">
+      <w:start w:val="1"/>
+      <w:numFmt w:val="bullet"/>
+      <w:lvlText w:val=""/>
+      <w:lvlJc w:val="left"/>
+      <w:pPr>
+        <w:ind w:left="5040" w:hanging="360"/>
+      </w:pPr>
+      <w:rPr>
+        <w:rFonts w:ascii="Symbol" w:hAnsi="Symbol" w:hint="default"/>
+      </w:rPr>
+    </w:lvl>
+    <w:lvl w:ilvl="7" w:tplc="04070003" w:tentative="1">
+      <w:start w:val="1"/>
+      <w:numFmt w:val="bullet"/>
+      <w:lvlText w:val="o"/>
+      <w:lvlJc w:val="left"/>
+      <w:pPr>
+        <w:ind w:left="5760" w:hanging="360"/>
+      </w:pPr>
+      <w:rPr>
+        <w:rFonts w:ascii="Courier New" w:hAnsi="Courier New" w:cs="Courier New" w:hint="default"/>
+      </w:rPr>
+    </w:lvl>
+    <w:lvl w:ilvl="8" w:tplc="04070005" w:tentative="1">
+      <w:start w:val="1"/>
+      <w:numFmt w:val="bullet"/>
+      <w:lvlText w:val=""/>
+      <w:lvlJc w:val="left"/>
+      <w:pPr>
+        <w:ind w:left="6480" w:hanging="360"/>
+      </w:pPr>
+      <w:rPr>
+        <w:rFonts w:ascii="Wingdings" w:hAnsi="Wingdings" w:hint="default"/>
+      </w:rPr>
+    </w:lvl>
+  </w:abstractNum>
+  <w:abstractNum w:abstractNumId="1">
     <w:nsid w:val="21614510"/>
     <w:multiLevelType w:val="hybridMultilevel"/>
     <w:tmpl w:val="2112FD94"/>
@@ -793,7 +2060,233 @@
       </w:rPr>
     </w:lvl>
   </w:abstractNum>
-  <w:abstractNum w:abstractNumId="1">
+  <w:abstractNum w:abstractNumId="2">
+    <w:nsid w:val="224F7991"/>
+    <w:multiLevelType w:val="hybridMultilevel"/>
+    <w:tmpl w:val="1E6A51AC"/>
+    <w:lvl w:ilvl="0" w:tplc="04070001">
+      <w:start w:val="1"/>
+      <w:numFmt w:val="bullet"/>
+      <w:lvlText w:val=""/>
+      <w:lvlJc w:val="left"/>
+      <w:pPr>
+        <w:ind w:left="720" w:hanging="360"/>
+      </w:pPr>
+      <w:rPr>
+        <w:rFonts w:ascii="Symbol" w:hAnsi="Symbol" w:hint="default"/>
+      </w:rPr>
+    </w:lvl>
+    <w:lvl w:ilvl="1" w:tplc="04070003" w:tentative="1">
+      <w:start w:val="1"/>
+      <w:numFmt w:val="bullet"/>
+      <w:lvlText w:val="o"/>
+      <w:lvlJc w:val="left"/>
+      <w:pPr>
+        <w:ind w:left="1440" w:hanging="360"/>
+      </w:pPr>
+      <w:rPr>
+        <w:rFonts w:ascii="Courier New" w:hAnsi="Courier New" w:cs="Courier New" w:hint="default"/>
+      </w:rPr>
+    </w:lvl>
+    <w:lvl w:ilvl="2" w:tplc="04070005" w:tentative="1">
+      <w:start w:val="1"/>
+      <w:numFmt w:val="bullet"/>
+      <w:lvlText w:val=""/>
+      <w:lvlJc w:val="left"/>
+      <w:pPr>
+        <w:ind w:left="2160" w:hanging="360"/>
+      </w:pPr>
+      <w:rPr>
+        <w:rFonts w:ascii="Wingdings" w:hAnsi="Wingdings" w:hint="default"/>
+      </w:rPr>
+    </w:lvl>
+    <w:lvl w:ilvl="3" w:tplc="04070001" w:tentative="1">
+      <w:start w:val="1"/>
+      <w:numFmt w:val="bullet"/>
+      <w:lvlText w:val=""/>
+      <w:lvlJc w:val="left"/>
+      <w:pPr>
+        <w:ind w:left="2880" w:hanging="360"/>
+      </w:pPr>
+      <w:rPr>
+        <w:rFonts w:ascii="Symbol" w:hAnsi="Symbol" w:hint="default"/>
+      </w:rPr>
+    </w:lvl>
+    <w:lvl w:ilvl="4" w:tplc="04070003" w:tentative="1">
+      <w:start w:val="1"/>
+      <w:numFmt w:val="bullet"/>
+      <w:lvlText w:val="o"/>
+      <w:lvlJc w:val="left"/>
+      <w:pPr>
+        <w:ind w:left="3600" w:hanging="360"/>
+      </w:pPr>
+      <w:rPr>
+        <w:rFonts w:ascii="Courier New" w:hAnsi="Courier New" w:cs="Courier New" w:hint="default"/>
+      </w:rPr>
+    </w:lvl>
+    <w:lvl w:ilvl="5" w:tplc="04070005" w:tentative="1">
+      <w:start w:val="1"/>
+      <w:numFmt w:val="bullet"/>
+      <w:lvlText w:val=""/>
+      <w:lvlJc w:val="left"/>
+      <w:pPr>
+        <w:ind w:left="4320" w:hanging="360"/>
+      </w:pPr>
+      <w:rPr>
+        <w:rFonts w:ascii="Wingdings" w:hAnsi="Wingdings" w:hint="default"/>
+      </w:rPr>
+    </w:lvl>
+    <w:lvl w:ilvl="6" w:tplc="04070001" w:tentative="1">
+      <w:start w:val="1"/>
+      <w:numFmt w:val="bullet"/>
+      <w:lvlText w:val=""/>
+      <w:lvlJc w:val="left"/>
+      <w:pPr>
+        <w:ind w:left="5040" w:hanging="360"/>
+      </w:pPr>
+      <w:rPr>
+        <w:rFonts w:ascii="Symbol" w:hAnsi="Symbol" w:hint="default"/>
+      </w:rPr>
+    </w:lvl>
+    <w:lvl w:ilvl="7" w:tplc="04070003" w:tentative="1">
+      <w:start w:val="1"/>
+      <w:numFmt w:val="bullet"/>
+      <w:lvlText w:val="o"/>
+      <w:lvlJc w:val="left"/>
+      <w:pPr>
+        <w:ind w:left="5760" w:hanging="360"/>
+      </w:pPr>
+      <w:rPr>
+        <w:rFonts w:ascii="Courier New" w:hAnsi="Courier New" w:cs="Courier New" w:hint="default"/>
+      </w:rPr>
+    </w:lvl>
+    <w:lvl w:ilvl="8" w:tplc="04070005" w:tentative="1">
+      <w:start w:val="1"/>
+      <w:numFmt w:val="bullet"/>
+      <w:lvlText w:val=""/>
+      <w:lvlJc w:val="left"/>
+      <w:pPr>
+        <w:ind w:left="6480" w:hanging="360"/>
+      </w:pPr>
+      <w:rPr>
+        <w:rFonts w:ascii="Wingdings" w:hAnsi="Wingdings" w:hint="default"/>
+      </w:rPr>
+    </w:lvl>
+  </w:abstractNum>
+  <w:abstractNum w:abstractNumId="3">
+    <w:nsid w:val="27150EA4"/>
+    <w:multiLevelType w:val="hybridMultilevel"/>
+    <w:tmpl w:val="5CB0428A"/>
+    <w:lvl w:ilvl="0" w:tplc="04070001">
+      <w:start w:val="1"/>
+      <w:numFmt w:val="bullet"/>
+      <w:lvlText w:val=""/>
+      <w:lvlJc w:val="left"/>
+      <w:pPr>
+        <w:ind w:left="720" w:hanging="360"/>
+      </w:pPr>
+      <w:rPr>
+        <w:rFonts w:ascii="Symbol" w:hAnsi="Symbol" w:hint="default"/>
+      </w:rPr>
+    </w:lvl>
+    <w:lvl w:ilvl="1" w:tplc="04070003" w:tentative="1">
+      <w:start w:val="1"/>
+      <w:numFmt w:val="bullet"/>
+      <w:lvlText w:val="o"/>
+      <w:lvlJc w:val="left"/>
+      <w:pPr>
+        <w:ind w:left="1440" w:hanging="360"/>
+      </w:pPr>
+      <w:rPr>
+        <w:rFonts w:ascii="Courier New" w:hAnsi="Courier New" w:cs="Courier New" w:hint="default"/>
+      </w:rPr>
+    </w:lvl>
+    <w:lvl w:ilvl="2" w:tplc="04070005" w:tentative="1">
+      <w:start w:val="1"/>
+      <w:numFmt w:val="bullet"/>
+      <w:lvlText w:val=""/>
+      <w:lvlJc w:val="left"/>
+      <w:pPr>
+        <w:ind w:left="2160" w:hanging="360"/>
+      </w:pPr>
+      <w:rPr>
+        <w:rFonts w:ascii="Wingdings" w:hAnsi="Wingdings" w:hint="default"/>
+      </w:rPr>
+    </w:lvl>
+    <w:lvl w:ilvl="3" w:tplc="04070001" w:tentative="1">
+      <w:start w:val="1"/>
+      <w:numFmt w:val="bullet"/>
+      <w:lvlText w:val=""/>
+      <w:lvlJc w:val="left"/>
+      <w:pPr>
+        <w:ind w:left="2880" w:hanging="360"/>
+      </w:pPr>
+      <w:rPr>
+        <w:rFonts w:ascii="Symbol" w:hAnsi="Symbol" w:hint="default"/>
+      </w:rPr>
+    </w:lvl>
+    <w:lvl w:ilvl="4" w:tplc="04070003" w:tentative="1">
+      <w:start w:val="1"/>
+      <w:numFmt w:val="bullet"/>
+      <w:lvlText w:val="o"/>
+      <w:lvlJc w:val="left"/>
+      <w:pPr>
+        <w:ind w:left="3600" w:hanging="360"/>
+      </w:pPr>
+      <w:rPr>
+        <w:rFonts w:ascii="Courier New" w:hAnsi="Courier New" w:cs="Courier New" w:hint="default"/>
+      </w:rPr>
+    </w:lvl>
+    <w:lvl w:ilvl="5" w:tplc="04070005" w:tentative="1">
+      <w:start w:val="1"/>
+      <w:numFmt w:val="bullet"/>
+      <w:lvlText w:val=""/>
+      <w:lvlJc w:val="left"/>
+      <w:pPr>
+        <w:ind w:left="4320" w:hanging="360"/>
+      </w:pPr>
+      <w:rPr>
+        <w:rFonts w:ascii="Wingdings" w:hAnsi="Wingdings" w:hint="default"/>
+      </w:rPr>
+    </w:lvl>
+    <w:lvl w:ilvl="6" w:tplc="04070001" w:tentative="1">
+      <w:start w:val="1"/>
+      <w:numFmt w:val="bullet"/>
+      <w:lvlText w:val=""/>
+      <w:lvlJc w:val="left"/>
+      <w:pPr>
+        <w:ind w:left="5040" w:hanging="360"/>
+      </w:pPr>
+      <w:rPr>
+        <w:rFonts w:ascii="Symbol" w:hAnsi="Symbol" w:hint="default"/>
+      </w:rPr>
+    </w:lvl>
+    <w:lvl w:ilvl="7" w:tplc="04070003" w:tentative="1">
+      <w:start w:val="1"/>
+      <w:numFmt w:val="bullet"/>
+      <w:lvlText w:val="o"/>
+      <w:lvlJc w:val="left"/>
+      <w:pPr>
+        <w:ind w:left="5760" w:hanging="360"/>
+      </w:pPr>
+      <w:rPr>
+        <w:rFonts w:ascii="Courier New" w:hAnsi="Courier New" w:cs="Courier New" w:hint="default"/>
+      </w:rPr>
+    </w:lvl>
+    <w:lvl w:ilvl="8" w:tplc="04070005" w:tentative="1">
+      <w:start w:val="1"/>
+      <w:numFmt w:val="bullet"/>
+      <w:lvlText w:val=""/>
+      <w:lvlJc w:val="left"/>
+      <w:pPr>
+        <w:ind w:left="6480" w:hanging="360"/>
+      </w:pPr>
+      <w:rPr>
+        <w:rFonts w:ascii="Wingdings" w:hAnsi="Wingdings" w:hint="default"/>
+      </w:rPr>
+    </w:lvl>
+  </w:abstractNum>
+  <w:abstractNum w:abstractNumId="4">
     <w:nsid w:val="2CDF24C5"/>
     <w:multiLevelType w:val="hybridMultilevel"/>
     <w:tmpl w:val="AD426552"/>
@@ -906,7 +2399,7 @@
       </w:rPr>
     </w:lvl>
   </w:abstractNum>
-  <w:abstractNum w:abstractNumId="2">
+  <w:abstractNum w:abstractNumId="5">
     <w:nsid w:val="32005A43"/>
     <w:multiLevelType w:val="hybridMultilevel"/>
     <w:tmpl w:val="11FC67FA"/>
@@ -1019,7 +2512,7 @@
       </w:rPr>
     </w:lvl>
   </w:abstractNum>
-  <w:abstractNum w:abstractNumId="3">
+  <w:abstractNum w:abstractNumId="6">
     <w:nsid w:val="37322C2E"/>
     <w:multiLevelType w:val="hybridMultilevel"/>
     <w:tmpl w:val="57607534"/>
@@ -1132,7 +2625,120 @@
       </w:rPr>
     </w:lvl>
   </w:abstractNum>
-  <w:abstractNum w:abstractNumId="4">
+  <w:abstractNum w:abstractNumId="7">
+    <w:nsid w:val="38A97D83"/>
+    <w:multiLevelType w:val="hybridMultilevel"/>
+    <w:tmpl w:val="D87EFF82"/>
+    <w:lvl w:ilvl="0" w:tplc="04070001">
+      <w:start w:val="1"/>
+      <w:numFmt w:val="bullet"/>
+      <w:lvlText w:val=""/>
+      <w:lvlJc w:val="left"/>
+      <w:pPr>
+        <w:ind w:left="720" w:hanging="360"/>
+      </w:pPr>
+      <w:rPr>
+        <w:rFonts w:ascii="Symbol" w:hAnsi="Symbol" w:hint="default"/>
+      </w:rPr>
+    </w:lvl>
+    <w:lvl w:ilvl="1" w:tplc="04070003" w:tentative="1">
+      <w:start w:val="1"/>
+      <w:numFmt w:val="bullet"/>
+      <w:lvlText w:val="o"/>
+      <w:lvlJc w:val="left"/>
+      <w:pPr>
+        <w:ind w:left="1440" w:hanging="360"/>
+      </w:pPr>
+      <w:rPr>
+        <w:rFonts w:ascii="Courier New" w:hAnsi="Courier New" w:cs="Courier New" w:hint="default"/>
+      </w:rPr>
+    </w:lvl>
+    <w:lvl w:ilvl="2" w:tplc="04070005" w:tentative="1">
+      <w:start w:val="1"/>
+      <w:numFmt w:val="bullet"/>
+      <w:lvlText w:val=""/>
+      <w:lvlJc w:val="left"/>
+      <w:pPr>
+        <w:ind w:left="2160" w:hanging="360"/>
+      </w:pPr>
+      <w:rPr>
+        <w:rFonts w:ascii="Wingdings" w:hAnsi="Wingdings" w:hint="default"/>
+      </w:rPr>
+    </w:lvl>
+    <w:lvl w:ilvl="3" w:tplc="04070001" w:tentative="1">
+      <w:start w:val="1"/>
+      <w:numFmt w:val="bullet"/>
+      <w:lvlText w:val=""/>
+      <w:lvlJc w:val="left"/>
+      <w:pPr>
+        <w:ind w:left="2880" w:hanging="360"/>
+      </w:pPr>
+      <w:rPr>
+        <w:rFonts w:ascii="Symbol" w:hAnsi="Symbol" w:hint="default"/>
+      </w:rPr>
+    </w:lvl>
+    <w:lvl w:ilvl="4" w:tplc="04070003" w:tentative="1">
+      <w:start w:val="1"/>
+      <w:numFmt w:val="bullet"/>
+      <w:lvlText w:val="o"/>
+      <w:lvlJc w:val="left"/>
+      <w:pPr>
+        <w:ind w:left="3600" w:hanging="360"/>
+      </w:pPr>
+      <w:rPr>
+        <w:rFonts w:ascii="Courier New" w:hAnsi="Courier New" w:cs="Courier New" w:hint="default"/>
+      </w:rPr>
+    </w:lvl>
+    <w:lvl w:ilvl="5" w:tplc="04070005" w:tentative="1">
+      <w:start w:val="1"/>
+      <w:numFmt w:val="bullet"/>
+      <w:lvlText w:val=""/>
+      <w:lvlJc w:val="left"/>
+      <w:pPr>
+        <w:ind w:left="4320" w:hanging="360"/>
+      </w:pPr>
+      <w:rPr>
+        <w:rFonts w:ascii="Wingdings" w:hAnsi="Wingdings" w:hint="default"/>
+      </w:rPr>
+    </w:lvl>
+    <w:lvl w:ilvl="6" w:tplc="04070001" w:tentative="1">
+      <w:start w:val="1"/>
+      <w:numFmt w:val="bullet"/>
+      <w:lvlText w:val=""/>
+      <w:lvlJc w:val="left"/>
+      <w:pPr>
+        <w:ind w:left="5040" w:hanging="360"/>
+      </w:pPr>
+      <w:rPr>
+        <w:rFonts w:ascii="Symbol" w:hAnsi="Symbol" w:hint="default"/>
+      </w:rPr>
+    </w:lvl>
+    <w:lvl w:ilvl="7" w:tplc="04070003" w:tentative="1">
+      <w:start w:val="1"/>
+      <w:numFmt w:val="bullet"/>
+      <w:lvlText w:val="o"/>
+      <w:lvlJc w:val="left"/>
+      <w:pPr>
+        <w:ind w:left="5760" w:hanging="360"/>
+      </w:pPr>
+      <w:rPr>
+        <w:rFonts w:ascii="Courier New" w:hAnsi="Courier New" w:cs="Courier New" w:hint="default"/>
+      </w:rPr>
+    </w:lvl>
+    <w:lvl w:ilvl="8" w:tplc="04070005" w:tentative="1">
+      <w:start w:val="1"/>
+      <w:numFmt w:val="bullet"/>
+      <w:lvlText w:val=""/>
+      <w:lvlJc w:val="left"/>
+      <w:pPr>
+        <w:ind w:left="6480" w:hanging="360"/>
+      </w:pPr>
+      <w:rPr>
+        <w:rFonts w:ascii="Wingdings" w:hAnsi="Wingdings" w:hint="default"/>
+      </w:rPr>
+    </w:lvl>
+  </w:abstractNum>
+  <w:abstractNum w:abstractNumId="8">
     <w:nsid w:val="3A2B4A3F"/>
     <w:multiLevelType w:val="hybridMultilevel"/>
     <w:tmpl w:val="43BAB38A"/>
@@ -1245,7 +2851,7 @@
       </w:rPr>
     </w:lvl>
   </w:abstractNum>
-  <w:abstractNum w:abstractNumId="5">
+  <w:abstractNum w:abstractNumId="9">
     <w:nsid w:val="4C5A6434"/>
     <w:multiLevelType w:val="hybridMultilevel"/>
     <w:tmpl w:val="C6C40B96"/>
@@ -1358,7 +2964,7 @@
       </w:rPr>
     </w:lvl>
   </w:abstractNum>
-  <w:abstractNum w:abstractNumId="6">
+  <w:abstractNum w:abstractNumId="10">
     <w:nsid w:val="522356A1"/>
     <w:multiLevelType w:val="hybridMultilevel"/>
     <w:tmpl w:val="441C5446"/>
@@ -1471,7 +3077,7 @@
       </w:rPr>
     </w:lvl>
   </w:abstractNum>
-  <w:abstractNum w:abstractNumId="7">
+  <w:abstractNum w:abstractNumId="11">
     <w:nsid w:val="70AF4464"/>
     <w:multiLevelType w:val="hybridMultilevel"/>
     <w:tmpl w:val="E56858A8"/>
@@ -1584,7 +3190,7 @@
       </w:rPr>
     </w:lvl>
   </w:abstractNum>
-  <w:abstractNum w:abstractNumId="8">
+  <w:abstractNum w:abstractNumId="12">
     <w:nsid w:val="722C653D"/>
     <w:multiLevelType w:val="hybridMultilevel"/>
     <w:tmpl w:val="04709BC0"/>
@@ -1697,7 +3303,120 @@
       </w:rPr>
     </w:lvl>
   </w:abstractNum>
-  <w:abstractNum w:abstractNumId="9">
+  <w:abstractNum w:abstractNumId="13">
+    <w:nsid w:val="73C06456"/>
+    <w:multiLevelType w:val="hybridMultilevel"/>
+    <w:tmpl w:val="0E4A8842"/>
+    <w:lvl w:ilvl="0" w:tplc="04070001">
+      <w:start w:val="1"/>
+      <w:numFmt w:val="bullet"/>
+      <w:lvlText w:val=""/>
+      <w:lvlJc w:val="left"/>
+      <w:pPr>
+        <w:ind w:left="720" w:hanging="360"/>
+      </w:pPr>
+      <w:rPr>
+        <w:rFonts w:ascii="Symbol" w:hAnsi="Symbol" w:hint="default"/>
+      </w:rPr>
+    </w:lvl>
+    <w:lvl w:ilvl="1" w:tplc="04070003" w:tentative="1">
+      <w:start w:val="1"/>
+      <w:numFmt w:val="bullet"/>
+      <w:lvlText w:val="o"/>
+      <w:lvlJc w:val="left"/>
+      <w:pPr>
+        <w:ind w:left="1440" w:hanging="360"/>
+      </w:pPr>
+      <w:rPr>
+        <w:rFonts w:ascii="Courier New" w:hAnsi="Courier New" w:cs="Courier New" w:hint="default"/>
+      </w:rPr>
+    </w:lvl>
+    <w:lvl w:ilvl="2" w:tplc="04070005" w:tentative="1">
+      <w:start w:val="1"/>
+      <w:numFmt w:val="bullet"/>
+      <w:lvlText w:val=""/>
+      <w:lvlJc w:val="left"/>
+      <w:pPr>
+        <w:ind w:left="2160" w:hanging="360"/>
+      </w:pPr>
+      <w:rPr>
+        <w:rFonts w:ascii="Wingdings" w:hAnsi="Wingdings" w:hint="default"/>
+      </w:rPr>
+    </w:lvl>
+    <w:lvl w:ilvl="3" w:tplc="04070001" w:tentative="1">
+      <w:start w:val="1"/>
+      <w:numFmt w:val="bullet"/>
+      <w:lvlText w:val=""/>
+      <w:lvlJc w:val="left"/>
+      <w:pPr>
+        <w:ind w:left="2880" w:hanging="360"/>
+      </w:pPr>
+      <w:rPr>
+        <w:rFonts w:ascii="Symbol" w:hAnsi="Symbol" w:hint="default"/>
+      </w:rPr>
+    </w:lvl>
+    <w:lvl w:ilvl="4" w:tplc="04070003" w:tentative="1">
+      <w:start w:val="1"/>
+      <w:numFmt w:val="bullet"/>
+      <w:lvlText w:val="o"/>
+      <w:lvlJc w:val="left"/>
+      <w:pPr>
+        <w:ind w:left="3600" w:hanging="360"/>
+      </w:pPr>
+      <w:rPr>
+        <w:rFonts w:ascii="Courier New" w:hAnsi="Courier New" w:cs="Courier New" w:hint="default"/>
+      </w:rPr>
+    </w:lvl>
+    <w:lvl w:ilvl="5" w:tplc="04070005" w:tentative="1">
+      <w:start w:val="1"/>
+      <w:numFmt w:val="bullet"/>
+      <w:lvlText w:val=""/>
+      <w:lvlJc w:val="left"/>
+      <w:pPr>
+        <w:ind w:left="4320" w:hanging="360"/>
+      </w:pPr>
+      <w:rPr>
+        <w:rFonts w:ascii="Wingdings" w:hAnsi="Wingdings" w:hint="default"/>
+      </w:rPr>
+    </w:lvl>
+    <w:lvl w:ilvl="6" w:tplc="04070001" w:tentative="1">
+      <w:start w:val="1"/>
+      <w:numFmt w:val="bullet"/>
+      <w:lvlText w:val=""/>
+      <w:lvlJc w:val="left"/>
+      <w:pPr>
+        <w:ind w:left="5040" w:hanging="360"/>
+      </w:pPr>
+      <w:rPr>
+        <w:rFonts w:ascii="Symbol" w:hAnsi="Symbol" w:hint="default"/>
+      </w:rPr>
+    </w:lvl>
+    <w:lvl w:ilvl="7" w:tplc="04070003" w:tentative="1">
+      <w:start w:val="1"/>
+      <w:numFmt w:val="bullet"/>
+      <w:lvlText w:val="o"/>
+      <w:lvlJc w:val="left"/>
+      <w:pPr>
+        <w:ind w:left="5760" w:hanging="360"/>
+      </w:pPr>
+      <w:rPr>
+        <w:rFonts w:ascii="Courier New" w:hAnsi="Courier New" w:cs="Courier New" w:hint="default"/>
+      </w:rPr>
+    </w:lvl>
+    <w:lvl w:ilvl="8" w:tplc="04070005" w:tentative="1">
+      <w:start w:val="1"/>
+      <w:numFmt w:val="bullet"/>
+      <w:lvlText w:val=""/>
+      <w:lvlJc w:val="left"/>
+      <w:pPr>
+        <w:ind w:left="6480" w:hanging="360"/>
+      </w:pPr>
+      <w:rPr>
+        <w:rFonts w:ascii="Wingdings" w:hAnsi="Wingdings" w:hint="default"/>
+      </w:rPr>
+    </w:lvl>
+  </w:abstractNum>
+  <w:abstractNum w:abstractNumId="14">
     <w:nsid w:val="75D12CD2"/>
     <w:multiLevelType w:val="hybridMultilevel"/>
     <w:tmpl w:val="61FC695E"/>
@@ -1810,10 +3529,10 @@
       </w:rPr>
     </w:lvl>
   </w:abstractNum>
-  <w:abstractNum w:abstractNumId="10">
+  <w:abstractNum w:abstractNumId="15">
     <w:nsid w:val="770A7AF2"/>
     <w:multiLevelType w:val="hybridMultilevel"/>
-    <w:tmpl w:val="DB7A55EE"/>
+    <w:tmpl w:val="6B10D08C"/>
     <w:lvl w:ilvl="0" w:tplc="04070001">
       <w:start w:val="1"/>
       <w:numFmt w:val="bullet"/>
@@ -1923,10 +3642,10 @@
       </w:rPr>
     </w:lvl>
   </w:abstractNum>
-  <w:abstractNum w:abstractNumId="11">
+  <w:abstractNum w:abstractNumId="16">
     <w:nsid w:val="7ECB10D0"/>
     <w:multiLevelType w:val="hybridMultilevel"/>
-    <w:tmpl w:val="6A2EC9C8"/>
+    <w:tmpl w:val="DFA8EF7A"/>
     <w:lvl w:ilvl="0" w:tplc="0407000F">
       <w:start w:val="1"/>
       <w:numFmt w:val="decimal"/>
@@ -2010,40 +3729,55 @@
     </w:lvl>
   </w:abstractNum>
   <w:num w:numId="1">
+    <w:abstractNumId w:val="9"/>
+  </w:num>
+  <w:num w:numId="2">
+    <w:abstractNumId w:val="1"/>
+  </w:num>
+  <w:num w:numId="3">
+    <w:abstractNumId w:val="11"/>
+  </w:num>
+  <w:num w:numId="4">
+    <w:abstractNumId w:val="10"/>
+  </w:num>
+  <w:num w:numId="5">
     <w:abstractNumId w:val="5"/>
   </w:num>
-  <w:num w:numId="2">
+  <w:num w:numId="6">
+    <w:abstractNumId w:val="8"/>
+  </w:num>
+  <w:num w:numId="7">
+    <w:abstractNumId w:val="12"/>
+  </w:num>
+  <w:num w:numId="8">
+    <w:abstractNumId w:val="14"/>
+  </w:num>
+  <w:num w:numId="9">
+    <w:abstractNumId w:val="16"/>
+  </w:num>
+  <w:num w:numId="10">
+    <w:abstractNumId w:val="4"/>
+  </w:num>
+  <w:num w:numId="11">
+    <w:abstractNumId w:val="6"/>
+  </w:num>
+  <w:num w:numId="12">
+    <w:abstractNumId w:val="15"/>
+  </w:num>
+  <w:num w:numId="13">
+    <w:abstractNumId w:val="2"/>
+  </w:num>
+  <w:num w:numId="14">
+    <w:abstractNumId w:val="7"/>
+  </w:num>
+  <w:num w:numId="15">
+    <w:abstractNumId w:val="13"/>
+  </w:num>
+  <w:num w:numId="16">
     <w:abstractNumId w:val="0"/>
   </w:num>
-  <w:num w:numId="3">
-    <w:abstractNumId w:val="7"/>
-  </w:num>
-  <w:num w:numId="4">
-    <w:abstractNumId w:val="6"/>
-  </w:num>
-  <w:num w:numId="5">
-    <w:abstractNumId w:val="2"/>
-  </w:num>
-  <w:num w:numId="6">
-    <w:abstractNumId w:val="4"/>
-  </w:num>
-  <w:num w:numId="7">
-    <w:abstractNumId w:val="8"/>
-  </w:num>
-  <w:num w:numId="8">
-    <w:abstractNumId w:val="9"/>
-  </w:num>
-  <w:num w:numId="9">
-    <w:abstractNumId w:val="11"/>
-  </w:num>
-  <w:num w:numId="10">
-    <w:abstractNumId w:val="1"/>
-  </w:num>
-  <w:num w:numId="11">
+  <w:num w:numId="17">
     <w:abstractNumId w:val="3"/>
-  </w:num>
-  <w:num w:numId="12">
-    <w:abstractNumId w:val="10"/>
   </w:num>
 </w:numbering>
 </file>

</xml_diff>